<commit_message>
Update Tales of Decay - Prologue.docx
</commit_message>
<xml_diff>
--- a/Tales of Decay - Prologue.docx
+++ b/Tales of Decay - Prologue.docx
@@ -334,7 +334,13 @@
         <w:spacing w:after="320" w:line="240" w:lineRule="auto"/>
       </w:pPr>
       <w:r>
-        <w:t xml:space="preserve">Sidr was taken aback, a bit. The mysterious Engine at the heart of the Dead Derelicts was always churning out new bodies from Ancients’ know where. Nobody ever collected the body themselves because those were worthless. Scavengers, those brave enough to venture into such a dangerous place, simply ripped the valuables out and ran back home. Yet here was Maldi with </w:t>
+        <w:t xml:space="preserve">Sidr was taken aback, a bit. The mysterious Engine at the heart of the Dead Derelicts was always churning out new bodies from </w:t>
+      </w:r>
+      <w:r>
+        <w:t>Ancients</w:t>
+      </w:r>
+      <w:r>
+        <w:t xml:space="preserve"> know where. Nobody ever collected the body themselves because those were worthless. Scavengers, those brave enough to venture into such a dangerous place, simply ripped the valuables out and ran back home. Yet here was Maldi with </w:t>
       </w:r>
       <w:r>
         <w:t>a</w:t>
@@ -351,7 +357,78 @@
         <w:spacing w:after="320" w:line="240" w:lineRule="auto"/>
       </w:pPr>
       <w:r>
-        <w:t>This better be a body made of platinum.</w:t>
+        <w:t xml:space="preserve">This </w:t>
+      </w:r>
+      <w:r>
+        <w:t>body better be made of platinum.</w:t>
+      </w:r>
+    </w:p>
+    <w:p>
+      <w:pPr>
+        <w:spacing w:after="320" w:line="240" w:lineRule="auto"/>
+      </w:pPr>
+      <w:r>
+        <w:t>“It’s a live body.”</w:t>
+      </w:r>
+    </w:p>
+    <w:p>
+      <w:pPr>
+        <w:spacing w:after="320" w:line="240" w:lineRule="auto"/>
+      </w:pPr>
+      <w:r>
+        <w:t>“Bullshit!” Sidr shot up, out of his chair, which promptly tipped over and fell on the ground. The loud sounds of plastic and metal clanging on the tiled floor only served to accentuate the deafening silence that took over the room.</w:t>
+      </w:r>
+    </w:p>
+    <w:p>
+      <w:pPr>
+        <w:spacing w:after="320" w:line="240" w:lineRule="auto"/>
+      </w:pPr>
+      <w:r>
+        <w:t xml:space="preserve">This was beyond unusual. It was unprecedented. Many bodies had been retrieved from the Dead Derelicts over the years, but there was no report of the Engine there ever releasing a living person. Maldi and Sidr </w:t>
+      </w:r>
+      <w:r>
+        <w:t>had just uncovered something exceptional. What secrets did this body hold? Only one way to find out.</w:t>
+      </w:r>
+    </w:p>
+    <w:p>
+      <w:pPr>
+        <w:spacing w:after="320" w:line="240" w:lineRule="auto"/>
+      </w:pPr>
+      <w:r>
+        <w:t xml:space="preserve">“W-well, don’t just stand there!” Sidr said, after finally composing themselves. </w:t>
+      </w:r>
+      <w:r>
+        <w:t>They then surprised Maldi in turn by opening the door to the steel cage that separated them and making room in the table that was kept in office. As far as Maldi knew, Sidr had only done this for a Scavenger twice before.</w:t>
+      </w:r>
+    </w:p>
+    <w:p>
+      <w:pPr>
+        <w:spacing w:after="320" w:line="240" w:lineRule="auto"/>
+      </w:pPr>
+      <w:r>
+        <w:t>They wasted no time, heaving the body onto the table, each of them holding one end. Maldi opened the zipper on the bag, but it was Sidr that did the honours of pulling open the fabric flats to reveal the person held inside.</w:t>
+      </w:r>
+    </w:p>
+    <w:p>
+      <w:pPr>
+        <w:spacing w:after="320" w:line="240" w:lineRule="auto"/>
+      </w:pPr>
+      <w:r>
+        <w:t>The smell hit the room first. It was the normal smell that came from the bodies retrieved from the Dead Derelicts. Nothing a good hose couldn’t fix, but it certainly soured the ceremonious mood that had taken over the room.</w:t>
+      </w:r>
+    </w:p>
+    <w:p>
+      <w:pPr>
+        <w:spacing w:after="320" w:line="240" w:lineRule="auto"/>
+      </w:pPr>
+      <w:r>
+        <w:t xml:space="preserve"> </w:t>
+      </w:r>
+      <w:r>
+        <w:t>With the bag opened, the body was… unremarkable?</w:t>
+      </w:r>
+      <w:r>
+        <w:t xml:space="preserve"> Obviously, Sidr wasn’t expecting an alien lifeform. They’d seen bodies from the Dead Derelicts before, so why had they expected something… different.</w:t>
       </w:r>
     </w:p>
     <w:sectPr>

</xml_diff>